<commit_message>
adding insured name and case number
</commit_message>
<xml_diff>
--- a/src/main/java/facturas/document.docx
+++ b/src/main/java/facturas/document.docx
@@ -307,7 +307,7 @@
           <w:szCs w:val="20"/>
           <w:rtl w:val="0"/>
         </w:rPr>
-        <w:t xml:space="preserve">RNC: 101069912</w:t>
+        <w:t xml:space="preserve">RNC: 020294829</w:t>
       </w:r>
     </w:p>
     <w:p>
@@ -327,10 +327,10 @@
           <w:szCs w:val="20"/>
           <w:rtl w:val="0"/>
         </w:rPr>
-        <w:t xml:space="preserve">MAPFRE BHD SEGUROS</w:t>
+        <w:t xml:space="preserve">PEDROPS                </w:t>
         <w:tab/>
         <w:tab/>
-        <w:t xml:space="preserve">                                                                                                              </w:t>
+        <w:t xml:space="preserve">                                                                                         </w:t>
       </w:r>
       <w:r>
         <w:rPr>
@@ -363,7 +363,7 @@
           <w:szCs w:val="16"/>
           <w:rtl w:val="0"/>
         </w:rPr>
-        <w:t xml:space="preserve">                                                                                                                          TODO</w:t>
+        <w:t xml:space="preserve">                                                                                                                          Robeltico</w:t>
       </w:r>
       <w:r>
         <w:rPr>
@@ -375,8 +375,7 @@
       <w:pPr>
         <w:spacing w:after="200" w:line="276" w:lineRule="auto"/>
         <w:rPr>
-          <w:rFonts w:ascii="Arial Black" w:cs="Arial Black" w:eastAsia="Arial Black" w:hAnsi="Arial Black"/>
-          <w:color w:val="000000"/>
+          <w:b w:val="1"/>
           <w:sz w:val="16"/>
           <w:szCs w:val="16"/>
         </w:rPr>
@@ -390,30 +389,34 @@
           <w:szCs w:val="16"/>
           <w:rtl w:val="0"/>
         </w:rPr>
-        <w:t xml:space="preserve">                                                                                                                            EXP. No.</w:t>
+        <w:t xml:space="preserve">                                                                                                                            EXP. No</w:t>
       </w:r>
       <w:r>
         <w:rPr>
-          <w:rFonts w:ascii="Arial Black" w:cs="Arial Black" w:eastAsia="Arial Black" w:hAnsi="Arial Black"/>
-          <w:color w:val="222222"/>
-          <w:sz w:val="16"/>
-          <w:szCs w:val="16"/>
-          <w:highlight w:val="white"/>
+          <w:b w:val="1"/>
+          <w:sz w:val="20"/>
+          <w:szCs w:val="20"/>
+          <w:rtl w:val="0"/>
+        </w:rPr>
+        <w:t xml:space="preserve">.</w:t>
+      </w:r>
+      <w:r>
+        <w:rPr>
+          <w:b w:val="1"/>
+          <w:sz w:val="20"/>
+          <w:szCs w:val="20"/>
           <w:rtl w:val="0"/>
         </w:rPr>
         <w:t xml:space="preserve"> </w:t>
       </w:r>
       <w:r>
         <w:rPr>
-          <w:rFonts w:ascii="Open Sans" w:cs="Open Sans" w:eastAsia="Open Sans" w:hAnsi="Open Sans"/>
           <w:b w:val="1"/>
-          <w:color w:val="031a31"/>
-          <w:sz w:val="18"/>
-          <w:szCs w:val="18"/>
-          <w:shd w:fill="f9fafb" w:val="clear"/>
+          <w:sz w:val="16"/>
+          <w:szCs w:val="16"/>
           <w:rtl w:val="0"/>
         </w:rPr>
-        <w:t xml:space="preserve">TODO</w:t>
+        <w:t xml:space="preserve">9090</w:t>
       </w:r>
       <w:r>
         <w:rPr>
@@ -821,8 +824,164 @@
                 <w:rtl w:val="0"/>
               </w:rPr>
             </w:r>
+          </w:p>
+          <w:p>
+            <w:pPr>
+              <w:rPr>
+                <w:rFonts w:ascii="Calibri" w:cs="Calibri" w:eastAsia="Calibri" w:hAnsi="Calibri"/>
+                <w:sz w:val="22"/>
+                <w:szCs w:val="22"/>
+              </w:rPr>
+            </w:pPr>
             <w:r>
-              <w:t>AUDIENCIA ASISTIDA, 2DA.    SALA CIVIL D.N</w:t>
+              <w:rPr>
+                <w:rtl w:val="0"/>
+              </w:rPr>
+            </w:r>
+          </w:p>
+        </w:tc>
+        <w:tc>
+          <w:tcPr>
+            <w:tcBorders>
+              <w:top w:color="000000" w:space="0" w:sz="0" w:val="nil"/>
+              <w:left w:color="000000" w:space="0" w:sz="0" w:val="nil"/>
+              <w:bottom w:color="000000" w:space="0" w:sz="8" w:val="single"/>
+              <w:right w:color="000000" w:space="0" w:sz="8" w:val="single"/>
+            </w:tcBorders>
+            <w:shd w:fill="auto" w:val="clear"/>
+            <w:vAlign w:val="center"/>
+          </w:tcPr>
+          <w:p>
+            <w:pPr>
+              <w:jc w:val="right"/>
+              <w:rPr>
+                <w:rFonts w:ascii="Calibri" w:cs="Calibri" w:eastAsia="Calibri" w:hAnsi="Calibri"/>
+                <w:color w:val="000000"/>
+                <w:sz w:val="22"/>
+                <w:szCs w:val="22"/>
+              </w:rPr>
+            </w:pPr>
+            <w:r>
+              <w:rPr>
+                <w:rtl w:val="0"/>
+              </w:rPr>
+            </w:r>
+          </w:p>
+        </w:tc>
+        <w:tc>
+          <w:tcPr>
+            <w:tcBorders>
+              <w:top w:color="000000" w:space="0" w:sz="0" w:val="nil"/>
+              <w:left w:color="000000" w:space="0" w:sz="0" w:val="nil"/>
+              <w:bottom w:color="000000" w:space="0" w:sz="8" w:val="single"/>
+              <w:right w:color="000000" w:space="0" w:sz="8" w:val="single"/>
+            </w:tcBorders>
+            <w:shd w:fill="auto" w:val="clear"/>
+            <w:vAlign w:val="center"/>
+          </w:tcPr>
+          <w:p>
+            <w:pPr>
+              <w:jc w:val="right"/>
+              <w:rPr>
+                <w:rFonts w:ascii="Calibri" w:cs="Calibri" w:eastAsia="Calibri" w:hAnsi="Calibri"/>
+                <w:color w:val="000000"/>
+                <w:sz w:val="22"/>
+                <w:szCs w:val="22"/>
+              </w:rPr>
+            </w:pPr>
+            <w:r>
+              <w:rPr>
+                <w:rtl w:val="0"/>
+              </w:rPr>
+            </w:r>
+          </w:p>
+        </w:tc>
+        <w:tc>
+          <w:tcPr>
+            <w:tcBorders>
+              <w:top w:color="000000" w:space="0" w:sz="0" w:val="nil"/>
+              <w:left w:color="000000" w:space="0" w:sz="0" w:val="nil"/>
+              <w:bottom w:color="000000" w:space="0" w:sz="8" w:val="single"/>
+              <w:right w:color="000000" w:space="0" w:sz="8" w:val="single"/>
+            </w:tcBorders>
+            <w:shd w:fill="auto" w:val="clear"/>
+            <w:vAlign w:val="center"/>
+          </w:tcPr>
+          <w:p>
+            <w:pPr>
+              <w:jc w:val="right"/>
+              <w:rPr>
+                <w:rFonts w:ascii="Calibri" w:cs="Calibri" w:eastAsia="Calibri" w:hAnsi="Calibri"/>
+                <w:color w:val="000000"/>
+                <w:sz w:val="22"/>
+                <w:szCs w:val="22"/>
+              </w:rPr>
+            </w:pPr>
+            <w:r>
+              <w:rPr>
+                <w:rtl w:val="0"/>
+              </w:rPr>
+            </w:r>
+          </w:p>
+        </w:tc>
+        <w:tc>
+          <w:tcPr>
+            <w:tcBorders>
+              <w:top w:color="000000" w:space="0" w:sz="0" w:val="nil"/>
+              <w:left w:color="000000" w:space="0" w:sz="0" w:val="nil"/>
+              <w:bottom w:color="000000" w:space="0" w:sz="8" w:val="single"/>
+              <w:right w:color="000000" w:space="0" w:sz="8" w:val="single"/>
+            </w:tcBorders>
+            <w:shd w:fill="auto" w:val="clear"/>
+            <w:vAlign w:val="center"/>
+          </w:tcPr>
+          <w:p>
+            <w:pPr>
+              <w:jc w:val="right"/>
+              <w:rPr>
+                <w:rFonts w:ascii="Calibri" w:cs="Calibri" w:eastAsia="Calibri" w:hAnsi="Calibri"/>
+                <w:color w:val="000000"/>
+                <w:sz w:val="22"/>
+                <w:szCs w:val="22"/>
+              </w:rPr>
+            </w:pPr>
+            <w:r>
+              <w:rPr>
+                <w:rtl w:val="0"/>
+              </w:rPr>
+            </w:r>
+          </w:p>
+        </w:tc>
+      </w:tr>
+      <w:tr>
+        <w:trPr>
+          <w:cantSplit w:val="0"/>
+          <w:trHeight w:val="315" w:hRule="atLeast"/>
+          <w:tblHeader w:val="0"/>
+        </w:trPr>
+        <w:tc>
+          <w:tcPr>
+            <w:tcBorders>
+              <w:top w:color="000000" w:space="0" w:sz="0" w:val="nil"/>
+              <w:left w:color="000000" w:space="0" w:sz="8" w:val="single"/>
+              <w:bottom w:color="000000" w:space="0" w:sz="8" w:val="single"/>
+              <w:right w:color="000000" w:space="0" w:sz="8" w:val="single"/>
+            </w:tcBorders>
+            <w:shd w:fill="auto" w:val="clear"/>
+            <w:vAlign w:val="center"/>
+          </w:tcPr>
+          <w:p>
+            <w:pPr>
+              <w:rPr>
+                <w:rFonts w:ascii="Calibri" w:cs="Calibri" w:eastAsia="Calibri" w:hAnsi="Calibri"/>
+                <w:sz w:val="22"/>
+                <w:szCs w:val="22"/>
+              </w:rPr>
+            </w:pPr>
+            <w:r>
+              <w:rPr>
+                <w:rtl w:val="0"/>
+              </w:rPr>
             </w:r>
           </w:p>
           <w:p>
@@ -866,9 +1025,6 @@
                 <w:rtl w:val="0"/>
               </w:rPr>
             </w:r>
-            <w:r>
-              <w:t>12/08/2023</w:t>
-            </w:r>
           </w:p>
         </w:tc>
         <w:tc>
@@ -888,121 +1044,6 @@
               <w:rPr>
                 <w:rFonts w:ascii="Calibri" w:cs="Calibri" w:eastAsia="Calibri" w:hAnsi="Calibri"/>
                 <w:color w:val="000000"/>
-                <w:sz w:val="22"/>
-                <w:szCs w:val="22"/>
-              </w:rPr>
-            </w:pPr>
-            <w:r>
-              <w:rPr>
-                <w:rtl w:val="0"/>
-              </w:rPr>
-            </w:r>
-            <w:r>
-              <w:t>$5,500.00</w:t>
-            </w:r>
-          </w:p>
-        </w:tc>
-        <w:tc>
-          <w:tcPr>
-            <w:tcBorders>
-              <w:top w:color="000000" w:space="0" w:sz="0" w:val="nil"/>
-              <w:left w:color="000000" w:space="0" w:sz="0" w:val="nil"/>
-              <w:bottom w:color="000000" w:space="0" w:sz="8" w:val="single"/>
-              <w:right w:color="000000" w:space="0" w:sz="8" w:val="single"/>
-            </w:tcBorders>
-            <w:shd w:fill="auto" w:val="clear"/>
-            <w:vAlign w:val="center"/>
-          </w:tcPr>
-          <w:p>
-            <w:pPr>
-              <w:jc w:val="right"/>
-              <w:rPr>
-                <w:rFonts w:ascii="Calibri" w:cs="Calibri" w:eastAsia="Calibri" w:hAnsi="Calibri"/>
-                <w:color w:val="000000"/>
-                <w:sz w:val="22"/>
-                <w:szCs w:val="22"/>
-              </w:rPr>
-            </w:pPr>
-            <w:r>
-              <w:rPr>
-                <w:rtl w:val="0"/>
-              </w:rPr>
-            </w:r>
-            <w:r>
-              <w:t>$990.00</w:t>
-            </w:r>
-          </w:p>
-        </w:tc>
-        <w:tc>
-          <w:tcPr>
-            <w:tcBorders>
-              <w:top w:color="000000" w:space="0" w:sz="0" w:val="nil"/>
-              <w:left w:color="000000" w:space="0" w:sz="0" w:val="nil"/>
-              <w:bottom w:color="000000" w:space="0" w:sz="8" w:val="single"/>
-              <w:right w:color="000000" w:space="0" w:sz="8" w:val="single"/>
-            </w:tcBorders>
-            <w:shd w:fill="auto" w:val="clear"/>
-            <w:vAlign w:val="center"/>
-          </w:tcPr>
-          <w:p>
-            <w:pPr>
-              <w:jc w:val="right"/>
-              <w:rPr>
-                <w:rFonts w:ascii="Calibri" w:cs="Calibri" w:eastAsia="Calibri" w:hAnsi="Calibri"/>
-                <w:color w:val="000000"/>
-                <w:sz w:val="22"/>
-                <w:szCs w:val="22"/>
-              </w:rPr>
-            </w:pPr>
-            <w:r>
-              <w:rPr>
-                <w:rtl w:val="0"/>
-              </w:rPr>
-            </w:r>
-            <w:r>
-              <w:t>$6,490.00</w:t>
-            </w:r>
-          </w:p>
-        </w:tc>
-      </w:tr>
-      <w:tr>
-        <w:trPr>
-          <w:cantSplit w:val="0"/>
-          <w:trHeight w:val="315" w:hRule="atLeast"/>
-          <w:tblHeader w:val="0"/>
-        </w:trPr>
-        <w:tc>
-          <w:tcPr>
-            <w:tcBorders>
-              <w:top w:color="000000" w:space="0" w:sz="0" w:val="nil"/>
-              <w:left w:color="000000" w:space="0" w:sz="8" w:val="single"/>
-              <w:bottom w:color="000000" w:space="0" w:sz="8" w:val="single"/>
-              <w:right w:color="000000" w:space="0" w:sz="8" w:val="single"/>
-            </w:tcBorders>
-            <w:shd w:fill="auto" w:val="clear"/>
-            <w:vAlign w:val="center"/>
-          </w:tcPr>
-          <w:p>
-            <w:pPr>
-              <w:rPr>
-                <w:rFonts w:ascii="Calibri" w:cs="Calibri" w:eastAsia="Calibri" w:hAnsi="Calibri"/>
-                <w:sz w:val="22"/>
-                <w:szCs w:val="22"/>
-              </w:rPr>
-            </w:pPr>
-            <w:r>
-              <w:rPr>
-                <w:rtl w:val="0"/>
-              </w:rPr>
-            </w:r>
-            <w:r>
-              <w:t>AUDIENCIA ASISTIDA, 2DA.    SALA CIVIL D.N</w:t>
-            </w:r>
-          </w:p>
-          <w:p>
-            <w:pPr>
-              <w:rPr>
-                <w:rFonts w:ascii="Calibri" w:cs="Calibri" w:eastAsia="Calibri" w:hAnsi="Calibri"/>
                 <w:sz w:val="22"/>
                 <w:szCs w:val="22"/>
               </w:rPr>
@@ -1040,9 +1081,6 @@
                 <w:rtl w:val="0"/>
               </w:rPr>
             </w:r>
-            <w:r>
-              <w:t>12/08/2023</w:t>
-            </w:r>
           </w:p>
         </w:tc>
         <w:tc>
@@ -1070,71 +1108,6 @@
               <w:rPr>
                 <w:rtl w:val="0"/>
               </w:rPr>
-            </w:r>
-            <w:r>
-              <w:t>$5,500.00</w:t>
-            </w:r>
-          </w:p>
-        </w:tc>
-        <w:tc>
-          <w:tcPr>
-            <w:tcBorders>
-              <w:top w:color="000000" w:space="0" w:sz="0" w:val="nil"/>
-              <w:left w:color="000000" w:space="0" w:sz="0" w:val="nil"/>
-              <w:bottom w:color="000000" w:space="0" w:sz="8" w:val="single"/>
-              <w:right w:color="000000" w:space="0" w:sz="8" w:val="single"/>
-            </w:tcBorders>
-            <w:shd w:fill="auto" w:val="clear"/>
-            <w:vAlign w:val="center"/>
-          </w:tcPr>
-          <w:p>
-            <w:pPr>
-              <w:jc w:val="right"/>
-              <w:rPr>
-                <w:rFonts w:ascii="Calibri" w:cs="Calibri" w:eastAsia="Calibri" w:hAnsi="Calibri"/>
-                <w:color w:val="000000"/>
-                <w:sz w:val="22"/>
-                <w:szCs w:val="22"/>
-              </w:rPr>
-            </w:pPr>
-            <w:r>
-              <w:rPr>
-                <w:rtl w:val="0"/>
-              </w:rPr>
-            </w:r>
-            <w:r>
-              <w:t>$990.00</w:t>
-            </w:r>
-          </w:p>
-        </w:tc>
-        <w:tc>
-          <w:tcPr>
-            <w:tcBorders>
-              <w:top w:color="000000" w:space="0" w:sz="0" w:val="nil"/>
-              <w:left w:color="000000" w:space="0" w:sz="0" w:val="nil"/>
-              <w:bottom w:color="000000" w:space="0" w:sz="8" w:val="single"/>
-              <w:right w:color="000000" w:space="0" w:sz="8" w:val="single"/>
-            </w:tcBorders>
-            <w:shd w:fill="auto" w:val="clear"/>
-            <w:vAlign w:val="center"/>
-          </w:tcPr>
-          <w:p>
-            <w:pPr>
-              <w:jc w:val="right"/>
-              <w:rPr>
-                <w:rFonts w:ascii="Calibri" w:cs="Calibri" w:eastAsia="Calibri" w:hAnsi="Calibri"/>
-                <w:color w:val="000000"/>
-                <w:sz w:val="22"/>
-                <w:szCs w:val="22"/>
-              </w:rPr>
-            </w:pPr>
-            <w:r>
-              <w:rPr>
-                <w:rtl w:val="0"/>
-              </w:rPr>
-            </w:r>
-            <w:r>
-              <w:t>$6,490.00</w:t>
             </w:r>
           </w:p>
         </w:tc>
@@ -1168,9 +1141,6 @@
               <w:rPr>
                 <w:rtl w:val="0"/>
               </w:rPr>
-            </w:r>
-            <w:r>
-              <w:t>VERIFICACION Y RETIRO DE DOCUMENTOS</w:t>
             </w:r>
           </w:p>
           <w:p>
@@ -1218,8 +1188,33 @@
               </w:rPr>
               <w:t xml:space="preserve"> </w:t>
             </w:r>
+          </w:p>
+        </w:tc>
+        <w:tc>
+          <w:tcPr>
+            <w:tcBorders>
+              <w:top w:color="000000" w:space="0" w:sz="0" w:val="nil"/>
+              <w:left w:color="000000" w:space="0" w:sz="0" w:val="nil"/>
+              <w:bottom w:color="000000" w:space="0" w:sz="8" w:val="single"/>
+              <w:right w:color="000000" w:space="0" w:sz="8" w:val="single"/>
+            </w:tcBorders>
+            <w:shd w:fill="auto" w:val="clear"/>
+            <w:vAlign w:val="center"/>
+          </w:tcPr>
+          <w:p>
+            <w:pPr>
+              <w:jc w:val="right"/>
+              <w:rPr>
+                <w:rFonts w:ascii="Calibri" w:cs="Calibri" w:eastAsia="Calibri" w:hAnsi="Calibri"/>
+                <w:color w:val="000000"/>
+                <w:sz w:val="22"/>
+                <w:szCs w:val="22"/>
+              </w:rPr>
+            </w:pPr>
             <w:r>
-              <w:t>12/08/2023</w:t>
+              <w:rPr>
+                <w:rtl w:val="0"/>
+              </w:rPr>
             </w:r>
           </w:p>
         </w:tc>
@@ -1249,9 +1244,6 @@
                 <w:rtl w:val="0"/>
               </w:rPr>
             </w:r>
-            <w:r>
-              <w:t>$2,500.00</w:t>
-            </w:r>
           </w:p>
         </w:tc>
         <w:tc>
@@ -1279,40 +1271,6 @@
               <w:rPr>
                 <w:rtl w:val="0"/>
               </w:rPr>
-            </w:r>
-            <w:r>
-              <w:t>$450.00</w:t>
-            </w:r>
-          </w:p>
-        </w:tc>
-        <w:tc>
-          <w:tcPr>
-            <w:tcBorders>
-              <w:top w:color="000000" w:space="0" w:sz="0" w:val="nil"/>
-              <w:left w:color="000000" w:space="0" w:sz="0" w:val="nil"/>
-              <w:bottom w:color="000000" w:space="0" w:sz="8" w:val="single"/>
-              <w:right w:color="000000" w:space="0" w:sz="8" w:val="single"/>
-            </w:tcBorders>
-            <w:shd w:fill="auto" w:val="clear"/>
-            <w:vAlign w:val="center"/>
-          </w:tcPr>
-          <w:p>
-            <w:pPr>
-              <w:jc w:val="right"/>
-              <w:rPr>
-                <w:rFonts w:ascii="Calibri" w:cs="Calibri" w:eastAsia="Calibri" w:hAnsi="Calibri"/>
-                <w:color w:val="000000"/>
-                <w:sz w:val="22"/>
-                <w:szCs w:val="22"/>
-              </w:rPr>
-            </w:pPr>
-            <w:r>
-              <w:rPr>
-                <w:rtl w:val="0"/>
-              </w:rPr>
-            </w:r>
-            <w:r>
-              <w:t>$2,950.00</w:t>
             </w:r>
           </w:p>
         </w:tc>
@@ -1346,9 +1304,6 @@
               <w:rPr>
                 <w:rtl w:val="0"/>
               </w:rPr>
-            </w:r>
-            <w:r>
-              <w:t>ESCRITO JUSTIFICATIVO DE CONCLUSIONES</w:t>
             </w:r>
           </w:p>
           <w:p>
@@ -1392,9 +1347,6 @@
                 <w:rtl w:val="0"/>
               </w:rPr>
             </w:r>
-            <w:r>
-              <w:t>12/08/2023</w:t>
-            </w:r>
           </w:p>
         </w:tc>
         <w:tc>
@@ -1422,9 +1374,6 @@
               <w:rPr>
                 <w:rtl w:val="0"/>
               </w:rPr>
-            </w:r>
-            <w:r>
-              <w:t>$8,000.00</w:t>
             </w:r>
           </w:p>
         </w:tc>
@@ -1454,9 +1403,6 @@
                 <w:rtl w:val="0"/>
               </w:rPr>
             </w:r>
-            <w:r>
-              <w:t>$1,440.00</w:t>
-            </w:r>
           </w:p>
         </w:tc>
         <w:tc>
@@ -1484,9 +1430,6 @@
               <w:rPr>
                 <w:rtl w:val="0"/>
               </w:rPr>
-            </w:r>
-            <w:r>
-              <w:t>$9,440.00</w:t>
             </w:r>
           </w:p>
         </w:tc>
@@ -1588,7 +1531,7 @@
               </w:rPr>
             </w:r>
             <w:r>
-              <w:t>$27,000.00</w:t>
+              <w:t>$5,500.00</w:t>
             </w:r>
           </w:p>
         </w:tc>
@@ -1619,7 +1562,7 @@
               </w:rPr>
             </w:r>
             <w:r>
-              <w:t>$4,860.00</w:t>
+              <w:t>$990.00</w:t>
             </w:r>
           </w:p>
         </w:tc>
@@ -1650,7 +1593,7 @@
               </w:rPr>
             </w:r>
             <w:r>
-              <w:t>$31,860.00</w:t>
+              <w:t>$6,490.00</w:t>
             </w:r>
           </w:p>
         </w:tc>
@@ -1816,7 +1759,7 @@
               </w:rPr>
             </w:r>
             <w:r>
-              <w:t>$1,458.00</w:t>
+              <w:t>$297.00</w:t>
             </w:r>
           </w:p>
         </w:tc>
@@ -1982,7 +1925,7 @@
               </w:rPr>
             </w:r>
             <w:r>
-              <w:t>$30,402.00</w:t>
+              <w:t>$6,193.00</w:t>
             </w:r>
           </w:p>
         </w:tc>
@@ -2406,7 +2349,7 @@
           <w:szCs w:val="16"/>
           <w:rtl w:val="0"/>
         </w:rPr>
-        <w:t xml:space="preserve">MAPFRE BHD SEGUROS</w:t>
+        <w:t xml:space="preserve">PEDROPS</w:t>
       </w:r>
       <w:r>
         <w:rPr>

</xml_diff>